<commit_message>
added dif colors for signals & fix some bags
</commit_message>
<xml_diff>
--- a/notes.docx
+++ b/notes.docx
@@ -3,43 +3,502 @@
 <w:document xmlns:wpc="http://schemas.microsoft.com/office/word/2010/wordprocessingCanvas" xmlns:cx="http://schemas.microsoft.com/office/drawing/2014/chartex" xmlns:cx1="http://schemas.microsoft.com/office/drawing/2015/9/8/chartex" xmlns:cx2="http://schemas.microsoft.com/office/drawing/2015/10/21/chartex" xmlns:cx3="http://schemas.microsoft.com/office/drawing/2016/5/9/chartex" xmlns:cx4="http://schemas.microsoft.com/office/drawing/2016/5/10/chartex" xmlns:cx5="http://schemas.microsoft.com/office/drawing/2016/5/11/chartex" xmlns:cx6="http://schemas.microsoft.com/office/drawing/2016/5/12/chartex" xmlns:cx7="http://schemas.microsoft.com/office/drawing/2016/5/13/chartex" xmlns:cx8="http://schemas.microsoft.com/office/drawing/2016/5/14/chartex" xmlns:mc="http://schemas.openxmlformats.org/markup-compatibility/2006" xmlns:aink="http://schemas.microsoft.com/office/drawing/2016/ink" xmlns:am3d="http://schemas.microsoft.com/office/drawing/2017/model3d" xmlns:o="urn:schemas-microsoft-com:office:office" xmlns:r="http://schemas.openxmlformats.org/officeDocument/2006/relationships" xmlns:m="http://schemas.openxmlformats.org/officeDocument/2006/math" xmlns:v="urn:schemas-microsoft-com:vml" xmlns:wp14="http://schemas.microsoft.com/office/word/2010/wordprocessingDrawing" xmlns:wp="http://schemas.openxmlformats.org/drawingml/2006/wordprocessingDrawing" xmlns:w10="urn:schemas-microsoft-com:office:word" xmlns:w="http://schemas.openxmlformats.org/wordprocessingml/2006/main" xmlns:w14="http://schemas.microsoft.com/office/word/2010/wordml" xmlns:w15="http://schemas.microsoft.com/office/word/2012/wordml" xmlns:w16cex="http://schemas.microsoft.com/office/word/2018/wordml/cex" xmlns:w16cid="http://schemas.microsoft.com/office/word/2016/wordml/cid" xmlns:w16="http://schemas.microsoft.com/office/word/2018/wordml" xmlns:w16sdtdh="http://schemas.microsoft.com/office/word/2020/wordml/sdtdatahash" xmlns:w16se="http://schemas.microsoft.com/office/word/2015/wordml/symex" xmlns:wpg="http://schemas.microsoft.com/office/word/2010/wordprocessingGroup" xmlns:wpi="http://schemas.microsoft.com/office/word/2010/wordprocessingInk" xmlns:wne="http://schemas.microsoft.com/office/word/2006/wordml" xmlns:wps="http://schemas.microsoft.com/office/word/2010/wordprocessingShape" mc:Ignorable="w14 w15 w16se w16cid w16 w16cex w16sdtdh wp14">
   <w:body>
     <w:p>
-      <w:r>
-        <w:t xml:space="preserve">Таблица с отчетом </w:t>
-      </w:r>
-      <w:r>
+      <w:pPr>
+        <w:rPr>
+          <w:rFonts w:ascii="Times New Roman" w:hAnsi="Times New Roman" w:cs="Times New Roman"/>
+          <w:sz w:val="24"/>
+          <w:szCs w:val="24"/>
+        </w:rPr>
+      </w:pPr>
+      <w:r>
+        <w:rPr>
+          <w:rFonts w:ascii="Times New Roman" w:hAnsi="Times New Roman" w:cs="Times New Roman"/>
+          <w:b/>
+          <w:bCs/>
+          <w:sz w:val="28"/>
+          <w:szCs w:val="28"/>
+        </w:rPr>
+        <w:t>ГИТТ:</w:t>
+      </w:r>
+      <w:r>
+        <w:rPr>
+          <w:rFonts w:ascii="Times New Roman" w:hAnsi="Times New Roman" w:cs="Times New Roman"/>
+          <w:sz w:val="24"/>
+          <w:szCs w:val="24"/>
+        </w:rPr>
         <w:br/>
       </w:r>
       <w:hyperlink r:id="rId4" w:history="1">
         <w:r>
           <w:rPr>
             <w:rStyle w:val="a3"/>
+            <w:rFonts w:ascii="Times New Roman" w:hAnsi="Times New Roman" w:cs="Times New Roman"/>
+            <w:sz w:val="24"/>
+            <w:szCs w:val="24"/>
+          </w:rPr>
+          <w:t>https://github.com/Alex-project1/RouteMaster.git</w:t>
+        </w:r>
+      </w:hyperlink>
+    </w:p>
+    <w:p>
+      <w:pPr>
+        <w:jc w:val="center"/>
+        <w:rPr>
+          <w:rFonts w:ascii="Times New Roman" w:hAnsi="Times New Roman" w:cs="Times New Roman"/>
+          <w:sz w:val="24"/>
+          <w:szCs w:val="24"/>
+        </w:rPr>
+      </w:pPr>
+      <w:r>
+        <w:rPr>
+          <w:rFonts w:ascii="Times New Roman" w:hAnsi="Times New Roman" w:cs="Times New Roman"/>
+          <w:sz w:val="36"/>
+          <w:szCs w:val="36"/>
+        </w:rPr>
+        <w:t>--------------------------------------------------------------------------</w:t>
+      </w:r>
+    </w:p>
+    <w:p>
+      <w:pPr>
+        <w:jc w:val="center"/>
+        <w:rPr>
+          <w:rFonts w:ascii="Times New Roman" w:hAnsi="Times New Roman" w:cs="Times New Roman"/>
+          <w:sz w:val="24"/>
+          <w:szCs w:val="24"/>
+        </w:rPr>
+      </w:pPr>
+      <w:r>
+        <w:rPr>
+          <w:rFonts w:ascii="Times New Roman" w:hAnsi="Times New Roman" w:cs="Times New Roman"/>
+          <w:b/>
+          <w:bCs/>
+          <w:sz w:val="36"/>
+          <w:szCs w:val="36"/>
+        </w:rPr>
+        <w:t>Запорожье</w:t>
+      </w:r>
+    </w:p>
+    <w:p>
+      <w:pPr>
+        <w:rPr>
+          <w:rStyle w:val="a3"/>
+          <w:rFonts w:ascii="Times New Roman" w:hAnsi="Times New Roman" w:cs="Times New Roman"/>
+          <w:sz w:val="24"/>
+          <w:szCs w:val="24"/>
+        </w:rPr>
+      </w:pPr>
+      <w:r>
+        <w:rPr>
+          <w:rFonts w:ascii="Times New Roman" w:hAnsi="Times New Roman" w:cs="Times New Roman"/>
+          <w:sz w:val="24"/>
+          <w:szCs w:val="24"/>
+        </w:rPr>
+        <w:br/>
+      </w:r>
+      <w:r>
+        <w:rPr>
+          <w:rFonts w:ascii="Times New Roman" w:hAnsi="Times New Roman" w:cs="Times New Roman"/>
+          <w:b/>
+          <w:bCs/>
+          <w:sz w:val="28"/>
+          <w:szCs w:val="28"/>
+        </w:rPr>
+        <w:t>Таблица с отчетом</w:t>
+      </w:r>
+      <w:r>
+        <w:rPr>
+          <w:rFonts w:ascii="Times New Roman" w:hAnsi="Times New Roman" w:cs="Times New Roman"/>
+          <w:sz w:val="24"/>
+          <w:szCs w:val="24"/>
+        </w:rPr>
+        <w:t xml:space="preserve"> </w:t>
+      </w:r>
+      <w:r>
+        <w:rPr>
+          <w:rFonts w:ascii="Times New Roman" w:hAnsi="Times New Roman" w:cs="Times New Roman"/>
+          <w:sz w:val="24"/>
+          <w:szCs w:val="24"/>
+        </w:rPr>
+        <w:br/>
+      </w:r>
+      <w:hyperlink r:id="rId5" w:anchor="gid=0" w:history="1">
+        <w:r>
+          <w:rPr>
+            <w:rStyle w:val="a3"/>
+            <w:rFonts w:ascii="Times New Roman" w:hAnsi="Times New Roman" w:cs="Times New Roman"/>
+            <w:sz w:val="24"/>
+            <w:szCs w:val="24"/>
           </w:rPr>
           <w:t>https://docs.google.com/spreadsheets/d/1XSm6AllqTnhM_sbk8G6ZsiCVinMEEB0uK4fl1qWnfHc/edit?gid=0#gid=0</w:t>
         </w:r>
       </w:hyperlink>
-      <w:r>
+    </w:p>
+    <w:p>
+      <w:pPr>
+        <w:rPr>
+          <w:rFonts w:ascii="Times New Roman" w:hAnsi="Times New Roman" w:cs="Times New Roman"/>
+          <w:sz w:val="24"/>
+          <w:szCs w:val="24"/>
+        </w:rPr>
+      </w:pPr>
+      <w:r>
+        <w:rPr>
+          <w:rFonts w:ascii="Times New Roman" w:hAnsi="Times New Roman" w:cs="Times New Roman"/>
+          <w:sz w:val="24"/>
+          <w:szCs w:val="24"/>
+        </w:rPr>
         <w:br/>
       </w:r>
-      <w:r>
+      <w:proofErr w:type="spellStart"/>
+      <w:r>
+        <w:rPr>
+          <w:rFonts w:ascii="Times New Roman" w:hAnsi="Times New Roman" w:cs="Times New Roman"/>
+          <w:b/>
+          <w:bCs/>
+          <w:sz w:val="28"/>
+          <w:szCs w:val="28"/>
+        </w:rPr>
+        <w:t>айди</w:t>
+      </w:r>
+      <w:proofErr w:type="spellEnd"/>
+      <w:r>
+        <w:rPr>
+          <w:rFonts w:ascii="Times New Roman" w:hAnsi="Times New Roman" w:cs="Times New Roman"/>
+          <w:b/>
+          <w:bCs/>
+          <w:sz w:val="28"/>
+          <w:szCs w:val="28"/>
+        </w:rPr>
+        <w:t xml:space="preserve"> таблицы</w:t>
+      </w:r>
+    </w:p>
+    <w:p>
+      <w:pPr>
+        <w:shd w:val="clear" w:color="auto" w:fill="F8F9FA"/>
+        <w:spacing w:after="0" w:line="270" w:lineRule="atLeast"/>
+        <w:rPr>
+          <w:rFonts w:ascii="Times New Roman" w:eastAsia="Times New Roman" w:hAnsi="Times New Roman" w:cs="Times New Roman"/>
+          <w:color w:val="3C4043"/>
+          <w:sz w:val="24"/>
+          <w:szCs w:val="24"/>
+          <w:lang w:eastAsia="ru-RU"/>
+        </w:rPr>
+      </w:pPr>
+      <w:r>
+        <w:rPr>
+          <w:rFonts w:ascii="Times New Roman" w:eastAsia="Times New Roman" w:hAnsi="Times New Roman" w:cs="Times New Roman"/>
+          <w:color w:val="B31412"/>
+          <w:sz w:val="24"/>
+          <w:szCs w:val="24"/>
+          <w:lang w:eastAsia="ru-RU"/>
+        </w:rPr>
+        <w:t>1XSm6AllqTnhM_sbk8G6ZsiCVinMEEB0uK4fl1qWnfHc</w:t>
+      </w:r>
+    </w:p>
+    <w:p>
+      <w:pPr>
+        <w:rPr>
+          <w:rFonts w:ascii="Times New Roman" w:hAnsi="Times New Roman" w:cs="Times New Roman"/>
+          <w:sz w:val="36"/>
+          <w:szCs w:val="36"/>
+        </w:rPr>
+      </w:pPr>
+      <w:r>
+        <w:rPr>
+          <w:rFonts w:ascii="Times New Roman" w:hAnsi="Times New Roman" w:cs="Times New Roman"/>
+          <w:sz w:val="24"/>
+          <w:szCs w:val="24"/>
+        </w:rPr>
         <w:br/>
+      </w:r>
+      <w:r>
+        <w:rPr>
+          <w:rFonts w:ascii="Times New Roman" w:hAnsi="Times New Roman" w:cs="Times New Roman"/>
+          <w:b/>
+          <w:bCs/>
+          <w:sz w:val="28"/>
+          <w:szCs w:val="28"/>
+        </w:rPr>
         <w:t>Запрос для отправки:</w:t>
       </w:r>
       <w:r>
+        <w:rPr>
+          <w:rFonts w:ascii="Times New Roman" w:hAnsi="Times New Roman" w:cs="Times New Roman"/>
+          <w:sz w:val="24"/>
+          <w:szCs w:val="24"/>
+        </w:rPr>
         <w:br/>
-      </w:r>
-      <w:r>
         <w:t>"https://script.google.com/macros/s/AKfycbxDkeCMID-_54GCl5ohyLhpvZhrTdZC4RQ6PJP47JUnrdIVxblDz-AWCkfQEyGlhURu/exec",</w:t>
       </w:r>
-    </w:p>
-    <w:p/>
-    <w:p>
-      <w:r>
+      <w:r>
+        <w:rPr>
+          <w:rFonts w:ascii="Times New Roman" w:hAnsi="Times New Roman" w:cs="Times New Roman"/>
+          <w:sz w:val="24"/>
+          <w:szCs w:val="24"/>
+        </w:rPr>
+        <w:br/>
+      </w:r>
+      <w:r>
+        <w:rPr>
+          <w:rFonts w:ascii="Times New Roman" w:hAnsi="Times New Roman" w:cs="Times New Roman"/>
+          <w:sz w:val="36"/>
+          <w:szCs w:val="36"/>
+        </w:rPr>
+        <w:t>--------------------------------------------------------------------------</w:t>
+      </w:r>
+    </w:p>
+    <w:p>
+      <w:pPr>
+        <w:jc w:val="center"/>
+        <w:rPr>
+          <w:rFonts w:ascii="Times New Roman" w:hAnsi="Times New Roman" w:cs="Times New Roman"/>
+          <w:b/>
+          <w:bCs/>
+          <w:sz w:val="36"/>
+          <w:szCs w:val="36"/>
+        </w:rPr>
+      </w:pPr>
+      <w:r>
+        <w:rPr>
+          <w:rFonts w:ascii="Times New Roman" w:hAnsi="Times New Roman" w:cs="Times New Roman"/>
+          <w:b/>
+          <w:bCs/>
+          <w:sz w:val="36"/>
+          <w:szCs w:val="36"/>
+        </w:rPr>
+        <w:t>Днепр</w:t>
+      </w:r>
+    </w:p>
+    <w:p>
+      <w:pPr>
+        <w:rPr>
+          <w:rFonts w:ascii="Times New Roman" w:hAnsi="Times New Roman" w:cs="Times New Roman"/>
+          <w:sz w:val="24"/>
+          <w:szCs w:val="24"/>
+        </w:rPr>
+      </w:pPr>
+      <w:r>
+        <w:rPr>
+          <w:rFonts w:ascii="Times New Roman" w:hAnsi="Times New Roman" w:cs="Times New Roman"/>
+          <w:sz w:val="24"/>
+          <w:szCs w:val="24"/>
+        </w:rPr>
+        <w:br/>
+      </w:r>
+      <w:r>
+        <w:rPr>
+          <w:rFonts w:ascii="Times New Roman" w:hAnsi="Times New Roman" w:cs="Times New Roman"/>
+          <w:b/>
+          <w:bCs/>
+          <w:sz w:val="28"/>
+          <w:szCs w:val="28"/>
+        </w:rPr>
+        <w:t xml:space="preserve">Таблица </w:t>
+      </w:r>
+      <w:proofErr w:type="spellStart"/>
+      <w:r>
+        <w:rPr>
+          <w:rFonts w:ascii="Times New Roman" w:hAnsi="Times New Roman" w:cs="Times New Roman"/>
+          <w:b/>
+          <w:bCs/>
+          <w:sz w:val="28"/>
+          <w:szCs w:val="28"/>
+        </w:rPr>
+        <w:t>гугл</w:t>
+      </w:r>
+      <w:proofErr w:type="spellEnd"/>
+      <w:r>
+        <w:rPr>
+          <w:rFonts w:ascii="Times New Roman" w:hAnsi="Times New Roman" w:cs="Times New Roman"/>
+          <w:sz w:val="24"/>
+          <w:szCs w:val="24"/>
+        </w:rPr>
+        <w:br/>
+      </w:r>
+      <w:hyperlink r:id="rId6" w:anchor="gid=0" w:tgtFrame="_blank" w:tooltip="https://docs.google.com/spreadsheets/d/1WKij2RdbIM2fOKHb9BXLDYcGxVuTwaPcX-vHS1WPJW8/edit?hl=uk&amp;pli=1&amp;gid=0#gid=0" w:history="1">
+        <w:r>
+          <w:rPr>
+            <w:rStyle w:val="a3"/>
+            <w:rFonts w:ascii="Times New Roman" w:hAnsi="Times New Roman" w:cs="Times New Roman"/>
+            <w:color w:val="116CD6"/>
+            <w:sz w:val="24"/>
+            <w:szCs w:val="24"/>
+            <w:shd w:val="clear" w:color="auto" w:fill="FFFFFF"/>
+          </w:rPr>
+          <w:t>https://docs.google.com/spreadsheets/d/1WKij2RdbIM2fOKHb9BXLDYcGxVuTwaPcX-vHS1WPJW8/edit?hl=uk&amp;pli=1&amp;gid=0#gid=0</w:t>
+        </w:r>
+      </w:hyperlink>
+    </w:p>
+    <w:p>
+      <w:pPr>
+        <w:rPr>
+          <w:rFonts w:ascii="Times New Roman" w:hAnsi="Times New Roman" w:cs="Times New Roman"/>
+          <w:sz w:val="24"/>
+          <w:szCs w:val="24"/>
+        </w:rPr>
+      </w:pPr>
+    </w:p>
+    <w:p>
+      <w:pPr>
+        <w:rPr>
+          <w:rFonts w:ascii="Times New Roman" w:hAnsi="Times New Roman" w:cs="Times New Roman"/>
+          <w:sz w:val="24"/>
+          <w:szCs w:val="24"/>
+        </w:rPr>
+      </w:pPr>
+      <w:r>
+        <w:rPr>
+          <w:rFonts w:ascii="Times New Roman" w:hAnsi="Times New Roman" w:cs="Times New Roman"/>
+          <w:b/>
+          <w:bCs/>
+          <w:sz w:val="28"/>
+          <w:szCs w:val="28"/>
+        </w:rPr>
+        <w:t>Запрос :</w:t>
+      </w:r>
+      <w:r>
+        <w:rPr>
+          <w:rFonts w:ascii="Times New Roman" w:hAnsi="Times New Roman" w:cs="Times New Roman"/>
+          <w:sz w:val="24"/>
+          <w:szCs w:val="24"/>
+        </w:rPr>
+        <w:br/>
+      </w:r>
+      <w:hyperlink r:id="rId7" w:history="1">
+        <w:r>
+          <w:rPr>
+            <w:rStyle w:val="a3"/>
+            <w:rFonts w:ascii="Times New Roman" w:hAnsi="Times New Roman" w:cs="Times New Roman"/>
+            <w:sz w:val="24"/>
+            <w:szCs w:val="24"/>
+          </w:rPr>
+          <w:t>https://script.google.com/macros/s/AKfycbzGnEK-gtVVojssszrzHxHCeO0q6Lu6oXDsk-CCKKlfpqjA6XeSQrZHHeAyclZdYAcSkA/exec</w:t>
+        </w:r>
+      </w:hyperlink>
+    </w:p>
+    <w:p>
+      <w:pPr>
+        <w:rPr>
+          <w:rFonts w:ascii="Times New Roman" w:hAnsi="Times New Roman" w:cs="Times New Roman"/>
+          <w:b/>
+          <w:bCs/>
+          <w:sz w:val="28"/>
+          <w:szCs w:val="28"/>
+        </w:rPr>
+      </w:pPr>
+    </w:p>
+    <w:p>
+      <w:pPr>
+        <w:rPr>
+          <w:rFonts w:ascii="Times New Roman" w:hAnsi="Times New Roman" w:cs="Times New Roman"/>
+          <w:b/>
+          <w:bCs/>
+          <w:sz w:val="28"/>
+          <w:szCs w:val="28"/>
+        </w:rPr>
+      </w:pPr>
+      <w:proofErr w:type="spellStart"/>
+      <w:r>
+        <w:rPr>
+          <w:rFonts w:ascii="Times New Roman" w:hAnsi="Times New Roman" w:cs="Times New Roman"/>
+          <w:b/>
+          <w:bCs/>
+          <w:sz w:val="28"/>
+          <w:szCs w:val="28"/>
+        </w:rPr>
+        <w:t>Айди</w:t>
+      </w:r>
+      <w:proofErr w:type="spellEnd"/>
+      <w:r>
+        <w:rPr>
+          <w:rFonts w:ascii="Times New Roman" w:hAnsi="Times New Roman" w:cs="Times New Roman"/>
+          <w:b/>
+          <w:bCs/>
+          <w:sz w:val="28"/>
+          <w:szCs w:val="28"/>
+        </w:rPr>
+        <w:t xml:space="preserve"> таблицы</w:t>
+      </w:r>
+    </w:p>
+    <w:p>
+      <w:pPr>
+        <w:shd w:val="clear" w:color="auto" w:fill="F8F9FA"/>
+        <w:spacing w:after="0" w:line="270" w:lineRule="atLeast"/>
+        <w:rPr>
+          <w:rFonts w:ascii="Times New Roman" w:eastAsia="Times New Roman" w:hAnsi="Times New Roman" w:cs="Times New Roman"/>
+          <w:color w:val="B31412"/>
+          <w:sz w:val="24"/>
+          <w:szCs w:val="24"/>
+          <w:lang w:eastAsia="ru-RU"/>
+        </w:rPr>
+      </w:pPr>
+      <w:r>
+        <w:rPr>
+          <w:rFonts w:ascii="Times New Roman" w:eastAsia="Times New Roman" w:hAnsi="Times New Roman" w:cs="Times New Roman"/>
+          <w:color w:val="B31412"/>
+          <w:sz w:val="24"/>
+          <w:szCs w:val="24"/>
+          <w:lang w:eastAsia="ru-RU"/>
+        </w:rPr>
+        <w:t>1WKij2RdbIM2fOKHb9BXLDYcGxVuTwaPcX-vHS1WPJW8</w:t>
+      </w:r>
+    </w:p>
+    <w:p>
+      <w:pPr>
+        <w:shd w:val="clear" w:color="auto" w:fill="F8F9FA"/>
+        <w:spacing w:after="0" w:line="270" w:lineRule="atLeast"/>
+        <w:rPr>
+          <w:rFonts w:ascii="Times New Roman" w:eastAsia="Times New Roman" w:hAnsi="Times New Roman" w:cs="Times New Roman"/>
+          <w:color w:val="3C4043"/>
+          <w:sz w:val="24"/>
+          <w:szCs w:val="24"/>
+          <w:lang w:eastAsia="ru-RU"/>
+        </w:rPr>
+      </w:pPr>
+    </w:p>
+    <w:p>
+      <w:pPr>
+        <w:jc w:val="center"/>
+        <w:rPr>
+          <w:rFonts w:ascii="Times New Roman" w:hAnsi="Times New Roman" w:cs="Times New Roman"/>
+          <w:sz w:val="24"/>
+          <w:szCs w:val="24"/>
+        </w:rPr>
+      </w:pPr>
+      <w:r>
+        <w:rPr>
+          <w:rFonts w:ascii="Times New Roman" w:hAnsi="Times New Roman" w:cs="Times New Roman"/>
+          <w:sz w:val="36"/>
+          <w:szCs w:val="36"/>
+        </w:rPr>
+        <w:t>--------------------------------------------------------------------------</w:t>
+      </w:r>
+    </w:p>
+    <w:p>
+      <w:pPr>
+        <w:rPr>
+          <w:rFonts w:ascii="Times New Roman" w:hAnsi="Times New Roman" w:cs="Times New Roman"/>
+          <w:sz w:val="24"/>
+          <w:szCs w:val="24"/>
+        </w:rPr>
+      </w:pPr>
+      <w:r>
+        <w:rPr>
+          <w:rFonts w:ascii="Times New Roman" w:hAnsi="Times New Roman" w:cs="Times New Roman"/>
+          <w:b/>
+          <w:bCs/>
+          <w:sz w:val="28"/>
+          <w:szCs w:val="28"/>
+        </w:rPr>
         <w:t>Сайт сборщик приложения:</w:t>
       </w:r>
       <w:r>
+        <w:rPr>
+          <w:rFonts w:ascii="Times New Roman" w:hAnsi="Times New Roman" w:cs="Times New Roman"/>
+          <w:sz w:val="24"/>
+          <w:szCs w:val="24"/>
+        </w:rPr>
         <w:br/>
-      </w:r>
-      <w:r>
         <w:t>https://volt.build/upload/</w:t>
       </w:r>
     </w:p>

</xml_diff>

<commit_message>
change fetch to api
</commit_message>
<xml_diff>
--- a/notes.docx
+++ b/notes.docx
@@ -566,21 +566,764 @@
         <w:jc w:val="center"/>
         <w:rPr>
           <w:rFonts w:ascii="Times New Roman" w:hAnsi="Times New Roman" w:cs="Times New Roman"/>
-          <w:sz w:val="24"/>
-          <w:szCs w:val="24"/>
-          <w:lang w:val="uk-UA"/>
-        </w:rPr>
-      </w:pPr>
-      <w:r>
-        <w:rPr>
-          <w:rFonts w:ascii="Times New Roman" w:hAnsi="Times New Roman" w:cs="Times New Roman"/>
           <w:b/>
           <w:bCs/>
           <w:sz w:val="36"/>
           <w:szCs w:val="36"/>
           <w:lang w:val="uk-UA"/>
         </w:rPr>
+      </w:pPr>
+      <w:r>
+        <w:rPr>
+          <w:rFonts w:ascii="Times New Roman" w:hAnsi="Times New Roman" w:cs="Times New Roman"/>
+          <w:b/>
+          <w:bCs/>
+          <w:sz w:val="36"/>
+          <w:szCs w:val="36"/>
+          <w:lang w:val="uk-UA"/>
+        </w:rPr>
         <w:t>КРИВОЙ РОГ</w:t>
+      </w:r>
+    </w:p>
+    <w:p>
+      <w:pPr>
+        <w:rPr>
+          <w:rFonts w:ascii="Times New Roman" w:hAnsi="Times New Roman" w:cs="Times New Roman"/>
+          <w:b/>
+          <w:bCs/>
+          <w:sz w:val="36"/>
+          <w:szCs w:val="36"/>
+          <w:lang w:val="uk-UA"/>
+        </w:rPr>
+      </w:pPr>
+    </w:p>
+    <w:p>
+      <w:pPr>
+        <w:rPr>
+          <w:rFonts w:ascii="Times New Roman" w:hAnsi="Times New Roman" w:cs="Times New Roman"/>
+          <w:b/>
+          <w:bCs/>
+          <w:sz w:val="36"/>
+          <w:szCs w:val="36"/>
+          <w:lang w:val="uk-UA"/>
+        </w:rPr>
+      </w:pPr>
+      <w:r>
+        <w:rPr>
+          <w:rFonts w:ascii="Times New Roman" w:hAnsi="Times New Roman" w:cs="Times New Roman"/>
+          <w:b/>
+          <w:bCs/>
+          <w:sz w:val="28"/>
+          <w:szCs w:val="28"/>
+        </w:rPr>
+        <w:t xml:space="preserve">Таблица </w:t>
+      </w:r>
+      <w:proofErr w:type="spellStart"/>
+      <w:r>
+        <w:rPr>
+          <w:rFonts w:ascii="Times New Roman" w:hAnsi="Times New Roman" w:cs="Times New Roman"/>
+          <w:b/>
+          <w:bCs/>
+          <w:sz w:val="28"/>
+          <w:szCs w:val="28"/>
+        </w:rPr>
+        <w:t>гугл</w:t>
+      </w:r>
+      <w:proofErr w:type="spellEnd"/>
+    </w:p>
+    <w:p>
+      <w:pPr>
+        <w:rPr>
+          <w:rFonts w:ascii="Times New Roman" w:hAnsi="Times New Roman" w:cs="Times New Roman"/>
+          <w:color w:val="4472C4" w:themeColor="accent1"/>
+          <w:sz w:val="24"/>
+          <w:szCs w:val="24"/>
+          <w:u w:val="single"/>
+          <w:lang w:val="uk-UA"/>
+        </w:rPr>
+      </w:pPr>
+      <w:r>
+        <w:rPr>
+          <w:rFonts w:ascii="Times New Roman" w:hAnsi="Times New Roman" w:cs="Times New Roman"/>
+          <w:color w:val="4472C4" w:themeColor="accent1"/>
+          <w:sz w:val="24"/>
+          <w:szCs w:val="24"/>
+          <w:u w:val="single"/>
+          <w:lang w:val="uk-UA"/>
+        </w:rPr>
+        <w:t>https://docs.google.com/spreadsheets/d/13g_wQIUZVv1Qsfzwt2WyktgA1JvSxhZcUF7zRXjKN6M/edit?gid=0#gid=0</w:t>
+      </w:r>
+    </w:p>
+    <w:p>
+      <w:pPr>
+        <w:rPr>
+          <w:rFonts w:ascii="Times New Roman" w:hAnsi="Times New Roman" w:cs="Times New Roman"/>
+          <w:sz w:val="24"/>
+          <w:szCs w:val="24"/>
+          <w:lang w:val="uk-UA"/>
+        </w:rPr>
+      </w:pPr>
+    </w:p>
+    <w:p>
+      <w:pPr>
+        <w:rPr>
+          <w:rFonts w:ascii="Times New Roman" w:hAnsi="Times New Roman" w:cs="Times New Roman"/>
+          <w:sz w:val="24"/>
+          <w:szCs w:val="24"/>
+          <w:lang w:val="uk-UA"/>
+        </w:rPr>
+      </w:pPr>
+      <w:proofErr w:type="spellStart"/>
+      <w:r>
+        <w:rPr>
+          <w:rFonts w:ascii="Times New Roman" w:hAnsi="Times New Roman" w:cs="Times New Roman"/>
+          <w:b/>
+          <w:bCs/>
+          <w:sz w:val="28"/>
+          <w:szCs w:val="28"/>
+          <w:lang w:val="uk-UA"/>
+        </w:rPr>
+        <w:t>Запрос</w:t>
+      </w:r>
+      <w:proofErr w:type="spellEnd"/>
+      <w:r>
+        <w:rPr>
+          <w:rFonts w:ascii="Times New Roman" w:hAnsi="Times New Roman" w:cs="Times New Roman"/>
+          <w:b/>
+          <w:bCs/>
+          <w:sz w:val="28"/>
+          <w:szCs w:val="28"/>
+          <w:lang w:val="uk-UA"/>
+        </w:rPr>
+        <w:t xml:space="preserve"> :</w:t>
+      </w:r>
+      <w:r>
+        <w:rPr>
+          <w:rFonts w:ascii="Times New Roman" w:hAnsi="Times New Roman" w:cs="Times New Roman"/>
+          <w:sz w:val="24"/>
+          <w:szCs w:val="24"/>
+          <w:lang w:val="uk-UA"/>
+        </w:rPr>
+        <w:br/>
+      </w:r>
+      <w:proofErr w:type="spellStart"/>
+      <w:r>
+        <w:rPr>
+          <w:rFonts w:ascii="Times New Roman" w:hAnsi="Times New Roman" w:cs="Times New Roman"/>
+          <w:color w:val="0070C0"/>
+          <w:sz w:val="24"/>
+          <w:szCs w:val="24"/>
+          <w:u w:val="single"/>
+        </w:rPr>
+        <w:t>https</w:t>
+      </w:r>
+      <w:proofErr w:type="spellEnd"/>
+      <w:r>
+        <w:rPr>
+          <w:rFonts w:ascii="Times New Roman" w:hAnsi="Times New Roman" w:cs="Times New Roman"/>
+          <w:color w:val="0070C0"/>
+          <w:sz w:val="24"/>
+          <w:szCs w:val="24"/>
+          <w:u w:val="single"/>
+          <w:lang w:val="uk-UA"/>
+        </w:rPr>
+        <w:t>://</w:t>
+      </w:r>
+      <w:proofErr w:type="spellStart"/>
+      <w:r>
+        <w:rPr>
+          <w:rFonts w:ascii="Times New Roman" w:hAnsi="Times New Roman" w:cs="Times New Roman"/>
+          <w:color w:val="0070C0"/>
+          <w:sz w:val="24"/>
+          <w:szCs w:val="24"/>
+          <w:u w:val="single"/>
+        </w:rPr>
+        <w:t>script</w:t>
+      </w:r>
+      <w:proofErr w:type="spellEnd"/>
+      <w:r>
+        <w:rPr>
+          <w:rFonts w:ascii="Times New Roman" w:hAnsi="Times New Roman" w:cs="Times New Roman"/>
+          <w:color w:val="0070C0"/>
+          <w:sz w:val="24"/>
+          <w:szCs w:val="24"/>
+          <w:u w:val="single"/>
+          <w:lang w:val="uk-UA"/>
+        </w:rPr>
+        <w:t>.</w:t>
+      </w:r>
+      <w:proofErr w:type="spellStart"/>
+      <w:r>
+        <w:rPr>
+          <w:rFonts w:ascii="Times New Roman" w:hAnsi="Times New Roman" w:cs="Times New Roman"/>
+          <w:color w:val="0070C0"/>
+          <w:sz w:val="24"/>
+          <w:szCs w:val="24"/>
+          <w:u w:val="single"/>
+        </w:rPr>
+        <w:t>google</w:t>
+      </w:r>
+      <w:proofErr w:type="spellEnd"/>
+      <w:r>
+        <w:rPr>
+          <w:rFonts w:ascii="Times New Roman" w:hAnsi="Times New Roman" w:cs="Times New Roman"/>
+          <w:color w:val="0070C0"/>
+          <w:sz w:val="24"/>
+          <w:szCs w:val="24"/>
+          <w:u w:val="single"/>
+          <w:lang w:val="uk-UA"/>
+        </w:rPr>
+        <w:t>.</w:t>
+      </w:r>
+      <w:proofErr w:type="spellStart"/>
+      <w:r>
+        <w:rPr>
+          <w:rFonts w:ascii="Times New Roman" w:hAnsi="Times New Roman" w:cs="Times New Roman"/>
+          <w:color w:val="0070C0"/>
+          <w:sz w:val="24"/>
+          <w:szCs w:val="24"/>
+          <w:u w:val="single"/>
+        </w:rPr>
+        <w:t>com</w:t>
+      </w:r>
+      <w:proofErr w:type="spellEnd"/>
+      <w:r>
+        <w:rPr>
+          <w:rFonts w:ascii="Times New Roman" w:hAnsi="Times New Roman" w:cs="Times New Roman"/>
+          <w:color w:val="0070C0"/>
+          <w:sz w:val="24"/>
+          <w:szCs w:val="24"/>
+          <w:u w:val="single"/>
+          <w:lang w:val="uk-UA"/>
+        </w:rPr>
+        <w:t>/</w:t>
+      </w:r>
+      <w:proofErr w:type="spellStart"/>
+      <w:r>
+        <w:rPr>
+          <w:rFonts w:ascii="Times New Roman" w:hAnsi="Times New Roman" w:cs="Times New Roman"/>
+          <w:color w:val="0070C0"/>
+          <w:sz w:val="24"/>
+          <w:szCs w:val="24"/>
+          <w:u w:val="single"/>
+        </w:rPr>
+        <w:t>macros</w:t>
+      </w:r>
+      <w:proofErr w:type="spellEnd"/>
+      <w:r>
+        <w:rPr>
+          <w:rFonts w:ascii="Times New Roman" w:hAnsi="Times New Roman" w:cs="Times New Roman"/>
+          <w:color w:val="0070C0"/>
+          <w:sz w:val="24"/>
+          <w:szCs w:val="24"/>
+          <w:u w:val="single"/>
+          <w:lang w:val="uk-UA"/>
+        </w:rPr>
+        <w:t>/</w:t>
+      </w:r>
+      <w:r>
+        <w:rPr>
+          <w:rFonts w:ascii="Times New Roman" w:hAnsi="Times New Roman" w:cs="Times New Roman"/>
+          <w:color w:val="0070C0"/>
+          <w:sz w:val="24"/>
+          <w:szCs w:val="24"/>
+          <w:u w:val="single"/>
+        </w:rPr>
+        <w:t>s</w:t>
+      </w:r>
+      <w:r>
+        <w:rPr>
+          <w:rFonts w:ascii="Times New Roman" w:hAnsi="Times New Roman" w:cs="Times New Roman"/>
+          <w:color w:val="0070C0"/>
+          <w:sz w:val="24"/>
+          <w:szCs w:val="24"/>
+          <w:u w:val="single"/>
+          <w:lang w:val="uk-UA"/>
+        </w:rPr>
+        <w:t>/</w:t>
+      </w:r>
+      <w:proofErr w:type="spellStart"/>
+      <w:r>
+        <w:rPr>
+          <w:rFonts w:ascii="Times New Roman" w:hAnsi="Times New Roman" w:cs="Times New Roman"/>
+          <w:color w:val="0070C0"/>
+          <w:sz w:val="24"/>
+          <w:szCs w:val="24"/>
+          <w:u w:val="single"/>
+        </w:rPr>
+        <w:t>AKfycby</w:t>
+      </w:r>
+      <w:proofErr w:type="spellEnd"/>
+      <w:r>
+        <w:rPr>
+          <w:rFonts w:ascii="Times New Roman" w:hAnsi="Times New Roman" w:cs="Times New Roman"/>
+          <w:color w:val="0070C0"/>
+          <w:sz w:val="24"/>
+          <w:szCs w:val="24"/>
+          <w:u w:val="single"/>
+          <w:lang w:val="uk-UA"/>
+        </w:rPr>
+        <w:t>27</w:t>
+      </w:r>
+      <w:proofErr w:type="spellStart"/>
+      <w:r>
+        <w:rPr>
+          <w:rFonts w:ascii="Times New Roman" w:hAnsi="Times New Roman" w:cs="Times New Roman"/>
+          <w:color w:val="0070C0"/>
+          <w:sz w:val="24"/>
+          <w:szCs w:val="24"/>
+          <w:u w:val="single"/>
+        </w:rPr>
+        <w:t>hfmv</w:t>
+      </w:r>
+      <w:proofErr w:type="spellEnd"/>
+      <w:r>
+        <w:rPr>
+          <w:rFonts w:ascii="Times New Roman" w:hAnsi="Times New Roman" w:cs="Times New Roman"/>
+          <w:color w:val="0070C0"/>
+          <w:sz w:val="24"/>
+          <w:szCs w:val="24"/>
+          <w:u w:val="single"/>
+          <w:lang w:val="uk-UA"/>
+        </w:rPr>
+        <w:t>5</w:t>
+      </w:r>
+      <w:proofErr w:type="spellStart"/>
+      <w:r>
+        <w:rPr>
+          <w:rFonts w:ascii="Times New Roman" w:hAnsi="Times New Roman" w:cs="Times New Roman"/>
+          <w:color w:val="0070C0"/>
+          <w:sz w:val="24"/>
+          <w:szCs w:val="24"/>
+          <w:u w:val="single"/>
+        </w:rPr>
+        <w:t>uhWfQIpdbLcDFo</w:t>
+      </w:r>
+      <w:proofErr w:type="spellEnd"/>
+      <w:r>
+        <w:rPr>
+          <w:rFonts w:ascii="Times New Roman" w:hAnsi="Times New Roman" w:cs="Times New Roman"/>
+          <w:color w:val="0070C0"/>
+          <w:sz w:val="24"/>
+          <w:szCs w:val="24"/>
+          <w:u w:val="single"/>
+          <w:lang w:val="uk-UA"/>
+        </w:rPr>
+        <w:t>6</w:t>
+      </w:r>
+      <w:proofErr w:type="spellStart"/>
+      <w:r>
+        <w:rPr>
+          <w:rFonts w:ascii="Times New Roman" w:hAnsi="Times New Roman" w:cs="Times New Roman"/>
+          <w:color w:val="0070C0"/>
+          <w:sz w:val="24"/>
+          <w:szCs w:val="24"/>
+          <w:u w:val="single"/>
+        </w:rPr>
+        <w:t>qCH</w:t>
+      </w:r>
+      <w:proofErr w:type="spellEnd"/>
+      <w:r>
+        <w:rPr>
+          <w:rFonts w:ascii="Times New Roman" w:hAnsi="Times New Roman" w:cs="Times New Roman"/>
+          <w:color w:val="0070C0"/>
+          <w:sz w:val="24"/>
+          <w:szCs w:val="24"/>
+          <w:u w:val="single"/>
+          <w:lang w:val="uk-UA"/>
+        </w:rPr>
+        <w:t>7</w:t>
+      </w:r>
+      <w:proofErr w:type="spellStart"/>
+      <w:r>
+        <w:rPr>
+          <w:rFonts w:ascii="Times New Roman" w:hAnsi="Times New Roman" w:cs="Times New Roman"/>
+          <w:color w:val="0070C0"/>
+          <w:sz w:val="24"/>
+          <w:szCs w:val="24"/>
+          <w:u w:val="single"/>
+        </w:rPr>
+        <w:t>pVZAEp</w:t>
+      </w:r>
+      <w:proofErr w:type="spellEnd"/>
+      <w:r>
+        <w:rPr>
+          <w:rFonts w:ascii="Times New Roman" w:hAnsi="Times New Roman" w:cs="Times New Roman"/>
+          <w:color w:val="0070C0"/>
+          <w:sz w:val="24"/>
+          <w:szCs w:val="24"/>
+          <w:u w:val="single"/>
+          <w:lang w:val="uk-UA"/>
+        </w:rPr>
+        <w:t>4</w:t>
+      </w:r>
+      <w:proofErr w:type="spellStart"/>
+      <w:r>
+        <w:rPr>
+          <w:rFonts w:ascii="Times New Roman" w:hAnsi="Times New Roman" w:cs="Times New Roman"/>
+          <w:color w:val="0070C0"/>
+          <w:sz w:val="24"/>
+          <w:szCs w:val="24"/>
+          <w:u w:val="single"/>
+        </w:rPr>
+        <w:t>Aogv</w:t>
+      </w:r>
+      <w:proofErr w:type="spellEnd"/>
+      <w:r>
+        <w:rPr>
+          <w:rFonts w:ascii="Times New Roman" w:hAnsi="Times New Roman" w:cs="Times New Roman"/>
+          <w:color w:val="0070C0"/>
+          <w:sz w:val="24"/>
+          <w:szCs w:val="24"/>
+          <w:u w:val="single"/>
+          <w:lang w:val="uk-UA"/>
+        </w:rPr>
+        <w:t>_</w:t>
+      </w:r>
+      <w:r>
+        <w:rPr>
+          <w:rFonts w:ascii="Times New Roman" w:hAnsi="Times New Roman" w:cs="Times New Roman"/>
+          <w:color w:val="0070C0"/>
+          <w:sz w:val="24"/>
+          <w:szCs w:val="24"/>
+          <w:u w:val="single"/>
+        </w:rPr>
+        <w:t>j</w:t>
+      </w:r>
+      <w:r>
+        <w:rPr>
+          <w:rFonts w:ascii="Times New Roman" w:hAnsi="Times New Roman" w:cs="Times New Roman"/>
+          <w:color w:val="0070C0"/>
+          <w:sz w:val="24"/>
+          <w:szCs w:val="24"/>
+          <w:u w:val="single"/>
+          <w:lang w:val="uk-UA"/>
+        </w:rPr>
+        <w:t>-</w:t>
+      </w:r>
+      <w:r>
+        <w:rPr>
+          <w:rFonts w:ascii="Times New Roman" w:hAnsi="Times New Roman" w:cs="Times New Roman"/>
+          <w:color w:val="0070C0"/>
+          <w:sz w:val="24"/>
+          <w:szCs w:val="24"/>
+          <w:u w:val="single"/>
+        </w:rPr>
+        <w:t>SRY</w:t>
+      </w:r>
+      <w:r>
+        <w:rPr>
+          <w:rFonts w:ascii="Times New Roman" w:hAnsi="Times New Roman" w:cs="Times New Roman"/>
+          <w:color w:val="0070C0"/>
+          <w:sz w:val="24"/>
+          <w:szCs w:val="24"/>
+          <w:u w:val="single"/>
+          <w:lang w:val="uk-UA"/>
+        </w:rPr>
+        <w:t>155_</w:t>
+      </w:r>
+      <w:proofErr w:type="spellStart"/>
+      <w:r>
+        <w:rPr>
+          <w:rFonts w:ascii="Times New Roman" w:hAnsi="Times New Roman" w:cs="Times New Roman"/>
+          <w:color w:val="0070C0"/>
+          <w:sz w:val="24"/>
+          <w:szCs w:val="24"/>
+          <w:u w:val="single"/>
+        </w:rPr>
+        <w:t>kWlFp</w:t>
+      </w:r>
+      <w:proofErr w:type="spellEnd"/>
+      <w:r>
+        <w:rPr>
+          <w:rFonts w:ascii="Times New Roman" w:hAnsi="Times New Roman" w:cs="Times New Roman"/>
+          <w:color w:val="0070C0"/>
+          <w:sz w:val="24"/>
+          <w:szCs w:val="24"/>
+          <w:u w:val="single"/>
+          <w:lang w:val="uk-UA"/>
+        </w:rPr>
+        <w:t>3</w:t>
+      </w:r>
+      <w:proofErr w:type="spellStart"/>
+      <w:r>
+        <w:rPr>
+          <w:rFonts w:ascii="Times New Roman" w:hAnsi="Times New Roman" w:cs="Times New Roman"/>
+          <w:color w:val="0070C0"/>
+          <w:sz w:val="24"/>
+          <w:szCs w:val="24"/>
+          <w:u w:val="single"/>
+        </w:rPr>
+        <w:t>iVRALev</w:t>
+      </w:r>
+      <w:proofErr w:type="spellEnd"/>
+      <w:r>
+        <w:rPr>
+          <w:rFonts w:ascii="Times New Roman" w:hAnsi="Times New Roman" w:cs="Times New Roman"/>
+          <w:color w:val="0070C0"/>
+          <w:sz w:val="24"/>
+          <w:szCs w:val="24"/>
+          <w:u w:val="single"/>
+          <w:lang w:val="uk-UA"/>
+        </w:rPr>
+        <w:t>_</w:t>
+      </w:r>
+      <w:proofErr w:type="spellStart"/>
+      <w:r>
+        <w:rPr>
+          <w:rFonts w:ascii="Times New Roman" w:hAnsi="Times New Roman" w:cs="Times New Roman"/>
+          <w:color w:val="0070C0"/>
+          <w:sz w:val="24"/>
+          <w:szCs w:val="24"/>
+          <w:u w:val="single"/>
+        </w:rPr>
+        <w:t>tsoR</w:t>
+      </w:r>
+      <w:proofErr w:type="spellEnd"/>
+      <w:r>
+        <w:rPr>
+          <w:rFonts w:ascii="Times New Roman" w:hAnsi="Times New Roman" w:cs="Times New Roman"/>
+          <w:color w:val="0070C0"/>
+          <w:sz w:val="24"/>
+          <w:szCs w:val="24"/>
+          <w:u w:val="single"/>
+          <w:lang w:val="uk-UA"/>
+        </w:rPr>
+        <w:t>/</w:t>
+      </w:r>
+      <w:proofErr w:type="spellStart"/>
+      <w:r>
+        <w:rPr>
+          <w:rFonts w:ascii="Times New Roman" w:hAnsi="Times New Roman" w:cs="Times New Roman"/>
+          <w:color w:val="0070C0"/>
+          <w:sz w:val="24"/>
+          <w:szCs w:val="24"/>
+          <w:u w:val="single"/>
+        </w:rPr>
+        <w:t>exec</w:t>
+      </w:r>
+      <w:proofErr w:type="spellEnd"/>
+    </w:p>
+    <w:p>
+      <w:pPr>
+        <w:rPr>
+          <w:rFonts w:ascii="Times New Roman" w:hAnsi="Times New Roman" w:cs="Times New Roman"/>
+          <w:b/>
+          <w:bCs/>
+          <w:sz w:val="28"/>
+          <w:szCs w:val="28"/>
+          <w:lang w:val="uk-UA"/>
+        </w:rPr>
+      </w:pPr>
+    </w:p>
+    <w:p>
+      <w:pPr>
+        <w:rPr>
+          <w:rFonts w:ascii="Times New Roman" w:hAnsi="Times New Roman" w:cs="Times New Roman"/>
+          <w:b/>
+          <w:bCs/>
+          <w:sz w:val="28"/>
+          <w:szCs w:val="28"/>
+          <w:lang w:val="uk-UA"/>
+        </w:rPr>
+      </w:pPr>
+      <w:proofErr w:type="spellStart"/>
+      <w:r>
+        <w:rPr>
+          <w:rFonts w:ascii="Times New Roman" w:hAnsi="Times New Roman" w:cs="Times New Roman"/>
+          <w:b/>
+          <w:bCs/>
+          <w:sz w:val="28"/>
+          <w:szCs w:val="28"/>
+          <w:lang w:val="uk-UA"/>
+        </w:rPr>
+        <w:t>Айди</w:t>
+      </w:r>
+      <w:proofErr w:type="spellEnd"/>
+      <w:r>
+        <w:rPr>
+          <w:rFonts w:ascii="Times New Roman" w:hAnsi="Times New Roman" w:cs="Times New Roman"/>
+          <w:b/>
+          <w:bCs/>
+          <w:sz w:val="28"/>
+          <w:szCs w:val="28"/>
+          <w:lang w:val="uk-UA"/>
+        </w:rPr>
+        <w:t xml:space="preserve"> </w:t>
+      </w:r>
+      <w:proofErr w:type="spellStart"/>
+      <w:r>
+        <w:rPr>
+          <w:rFonts w:ascii="Times New Roman" w:hAnsi="Times New Roman" w:cs="Times New Roman"/>
+          <w:b/>
+          <w:bCs/>
+          <w:sz w:val="28"/>
+          <w:szCs w:val="28"/>
+          <w:lang w:val="uk-UA"/>
+        </w:rPr>
+        <w:t>таблицы</w:t>
+      </w:r>
+      <w:proofErr w:type="spellEnd"/>
+    </w:p>
+    <w:p>
+      <w:pPr>
+        <w:rPr>
+          <w:rFonts w:ascii="Times New Roman" w:eastAsia="Times New Roman" w:hAnsi="Times New Roman" w:cs="Times New Roman"/>
+          <w:color w:val="B31412"/>
+          <w:sz w:val="24"/>
+          <w:szCs w:val="24"/>
+          <w:lang w:val="uk-UA" w:eastAsia="ru-RU"/>
+        </w:rPr>
+      </w:pPr>
+      <w:r>
+        <w:rPr>
+          <w:rFonts w:ascii="Times New Roman" w:eastAsia="Times New Roman" w:hAnsi="Times New Roman" w:cs="Times New Roman"/>
+          <w:color w:val="B31412"/>
+          <w:sz w:val="24"/>
+          <w:szCs w:val="24"/>
+          <w:lang w:val="uk-UA" w:eastAsia="ru-RU"/>
+        </w:rPr>
+        <w:t>13</w:t>
+      </w:r>
+      <w:r>
+        <w:rPr>
+          <w:rFonts w:ascii="Times New Roman" w:eastAsia="Times New Roman" w:hAnsi="Times New Roman" w:cs="Times New Roman"/>
+          <w:color w:val="B31412"/>
+          <w:sz w:val="24"/>
+          <w:szCs w:val="24"/>
+          <w:lang w:eastAsia="ru-RU"/>
+        </w:rPr>
+        <w:t>g</w:t>
+      </w:r>
+      <w:r>
+        <w:rPr>
+          <w:rFonts w:ascii="Times New Roman" w:eastAsia="Times New Roman" w:hAnsi="Times New Roman" w:cs="Times New Roman"/>
+          <w:color w:val="B31412"/>
+          <w:sz w:val="24"/>
+          <w:szCs w:val="24"/>
+          <w:lang w:val="uk-UA" w:eastAsia="ru-RU"/>
+        </w:rPr>
+        <w:t>_</w:t>
+      </w:r>
+      <w:proofErr w:type="spellStart"/>
+      <w:r>
+        <w:rPr>
+          <w:rFonts w:ascii="Times New Roman" w:eastAsia="Times New Roman" w:hAnsi="Times New Roman" w:cs="Times New Roman"/>
+          <w:color w:val="B31412"/>
+          <w:sz w:val="24"/>
+          <w:szCs w:val="24"/>
+          <w:lang w:eastAsia="ru-RU"/>
+        </w:rPr>
+        <w:t>wQIUZVv</w:t>
+      </w:r>
+      <w:proofErr w:type="spellEnd"/>
+      <w:r>
+        <w:rPr>
+          <w:rFonts w:ascii="Times New Roman" w:eastAsia="Times New Roman" w:hAnsi="Times New Roman" w:cs="Times New Roman"/>
+          <w:color w:val="B31412"/>
+          <w:sz w:val="24"/>
+          <w:szCs w:val="24"/>
+          <w:lang w:val="uk-UA" w:eastAsia="ru-RU"/>
+        </w:rPr>
+        <w:t>1</w:t>
+      </w:r>
+      <w:proofErr w:type="spellStart"/>
+      <w:r>
+        <w:rPr>
+          <w:rFonts w:ascii="Times New Roman" w:eastAsia="Times New Roman" w:hAnsi="Times New Roman" w:cs="Times New Roman"/>
+          <w:color w:val="B31412"/>
+          <w:sz w:val="24"/>
+          <w:szCs w:val="24"/>
+          <w:lang w:eastAsia="ru-RU"/>
+        </w:rPr>
+        <w:t>Qsfzwt</w:t>
+      </w:r>
+      <w:proofErr w:type="spellEnd"/>
+      <w:r>
+        <w:rPr>
+          <w:rFonts w:ascii="Times New Roman" w:eastAsia="Times New Roman" w:hAnsi="Times New Roman" w:cs="Times New Roman"/>
+          <w:color w:val="B31412"/>
+          <w:sz w:val="24"/>
+          <w:szCs w:val="24"/>
+          <w:lang w:val="uk-UA" w:eastAsia="ru-RU"/>
+        </w:rPr>
+        <w:t>2</w:t>
+      </w:r>
+      <w:proofErr w:type="spellStart"/>
+      <w:r>
+        <w:rPr>
+          <w:rFonts w:ascii="Times New Roman" w:eastAsia="Times New Roman" w:hAnsi="Times New Roman" w:cs="Times New Roman"/>
+          <w:color w:val="B31412"/>
+          <w:sz w:val="24"/>
+          <w:szCs w:val="24"/>
+          <w:lang w:eastAsia="ru-RU"/>
+        </w:rPr>
+        <w:t>WyktgA</w:t>
+      </w:r>
+      <w:proofErr w:type="spellEnd"/>
+      <w:r>
+        <w:rPr>
+          <w:rFonts w:ascii="Times New Roman" w:eastAsia="Times New Roman" w:hAnsi="Times New Roman" w:cs="Times New Roman"/>
+          <w:color w:val="B31412"/>
+          <w:sz w:val="24"/>
+          <w:szCs w:val="24"/>
+          <w:lang w:val="uk-UA" w:eastAsia="ru-RU"/>
+        </w:rPr>
+        <w:t>1</w:t>
+      </w:r>
+      <w:proofErr w:type="spellStart"/>
+      <w:r>
+        <w:rPr>
+          <w:rFonts w:ascii="Times New Roman" w:eastAsia="Times New Roman" w:hAnsi="Times New Roman" w:cs="Times New Roman"/>
+          <w:color w:val="B31412"/>
+          <w:sz w:val="24"/>
+          <w:szCs w:val="24"/>
+          <w:lang w:eastAsia="ru-RU"/>
+        </w:rPr>
+        <w:t>JvSxhZcUF</w:t>
+      </w:r>
+      <w:proofErr w:type="spellEnd"/>
+      <w:r>
+        <w:rPr>
+          <w:rFonts w:ascii="Times New Roman" w:eastAsia="Times New Roman" w:hAnsi="Times New Roman" w:cs="Times New Roman"/>
+          <w:color w:val="B31412"/>
+          <w:sz w:val="24"/>
+          <w:szCs w:val="24"/>
+          <w:lang w:val="uk-UA" w:eastAsia="ru-RU"/>
+        </w:rPr>
+        <w:t>7</w:t>
+      </w:r>
+      <w:proofErr w:type="spellStart"/>
+      <w:r>
+        <w:rPr>
+          <w:rFonts w:ascii="Times New Roman" w:eastAsia="Times New Roman" w:hAnsi="Times New Roman" w:cs="Times New Roman"/>
+          <w:color w:val="B31412"/>
+          <w:sz w:val="24"/>
+          <w:szCs w:val="24"/>
+          <w:lang w:eastAsia="ru-RU"/>
+        </w:rPr>
+        <w:t>zRXjKN</w:t>
+      </w:r>
+      <w:proofErr w:type="spellEnd"/>
+      <w:r>
+        <w:rPr>
+          <w:rFonts w:ascii="Times New Roman" w:eastAsia="Times New Roman" w:hAnsi="Times New Roman" w:cs="Times New Roman"/>
+          <w:color w:val="B31412"/>
+          <w:sz w:val="24"/>
+          <w:szCs w:val="24"/>
+          <w:lang w:val="uk-UA" w:eastAsia="ru-RU"/>
+        </w:rPr>
+        <w:t>6</w:t>
+      </w:r>
+      <w:r>
+        <w:rPr>
+          <w:rFonts w:ascii="Times New Roman" w:eastAsia="Times New Roman" w:hAnsi="Times New Roman" w:cs="Times New Roman"/>
+          <w:color w:val="B31412"/>
+          <w:sz w:val="24"/>
+          <w:szCs w:val="24"/>
+          <w:lang w:eastAsia="ru-RU"/>
+        </w:rPr>
+        <w:t>M</w:t>
       </w:r>
     </w:p>
     <w:sectPr>

</xml_diff>

<commit_message>
added modal select cities 80%
</commit_message>
<xml_diff>
--- a/notes.docx
+++ b/notes.docx
@@ -46,10 +46,68 @@
         <w:rPr>
           <w:rStyle w:val="a3"/>
           <w:rFonts w:ascii="Times New Roman" w:hAnsi="Times New Roman" w:cs="Times New Roman"/>
-          <w:sz w:val="24"/>
-          <w:szCs w:val="24"/>
-        </w:rPr>
-      </w:pPr>
+          <w:b/>
+          <w:bCs/>
+          <w:sz w:val="28"/>
+          <w:szCs w:val="28"/>
+          <w:u w:val="none"/>
+          <w:lang w:val="en-US"/>
+        </w:rPr>
+      </w:pPr>
+      <w:r>
+        <w:rPr>
+          <w:rStyle w:val="a3"/>
+          <w:rFonts w:ascii="Times New Roman" w:hAnsi="Times New Roman" w:cs="Times New Roman"/>
+          <w:b/>
+          <w:bCs/>
+          <w:sz w:val="32"/>
+          <w:szCs w:val="32"/>
+          <w:u w:val="none"/>
+        </w:rPr>
+        <w:br/>
+      </w:r>
+      <w:r>
+        <w:rPr>
+          <w:rStyle w:val="a3"/>
+          <w:rFonts w:ascii="Times New Roman" w:hAnsi="Times New Roman" w:cs="Times New Roman"/>
+          <w:b/>
+          <w:bCs/>
+          <w:color w:val="auto"/>
+          <w:sz w:val="28"/>
+          <w:szCs w:val="28"/>
+          <w:u w:val="none"/>
+          <w:lang w:val="en-US"/>
+        </w:rPr>
+        <w:t>Domain:</w:t>
+      </w:r>
+    </w:p>
+    <w:p>
+      <w:pPr>
+        <w:rPr>
+          <w:rStyle w:val="a3"/>
+          <w:rFonts w:ascii="Times New Roman" w:hAnsi="Times New Roman" w:cs="Times New Roman"/>
+          <w:sz w:val="24"/>
+          <w:szCs w:val="24"/>
+        </w:rPr>
+      </w:pPr>
+      <w:r>
+        <w:rPr>
+          <w:rStyle w:val="a3"/>
+          <w:rFonts w:ascii="Times New Roman" w:hAnsi="Times New Roman" w:cs="Times New Roman"/>
+          <w:sz w:val="24"/>
+          <w:szCs w:val="24"/>
+        </w:rPr>
+        <w:t>https://dash.cloudflare.com/</w:t>
+      </w:r>
+      <w:r>
+        <w:rPr>
+          <w:rStyle w:val="a3"/>
+          <w:rFonts w:ascii="Times New Roman" w:hAnsi="Times New Roman" w:cs="Times New Roman"/>
+          <w:sz w:val="24"/>
+          <w:szCs w:val="24"/>
+        </w:rPr>
+        <w:br/>
+      </w:r>
     </w:p>
     <w:p>
       <w:pPr>
@@ -557,7 +615,6 @@
           <w:sz w:val="36"/>
           <w:szCs w:val="36"/>
         </w:rPr>
-        <w:lastRenderedPageBreak/>
         <w:t>--------------------------------------------------------------------------</w:t>
       </w:r>
     </w:p>
@@ -1328,7 +1385,7 @@
     </w:p>
     <w:sectPr>
       <w:pgSz w:w="11906" w:h="16838"/>
-      <w:pgMar w:top="1134" w:right="850" w:bottom="1134" w:left="1701" w:header="708" w:footer="708" w:gutter="0"/>
+      <w:pgMar w:top="568" w:right="850" w:bottom="1134" w:left="1701" w:header="708" w:footer="708" w:gutter="0"/>
       <w:cols w:space="708"/>
       <w:docGrid w:linePitch="360"/>
     </w:sectPr>

</xml_diff>